<commit_message>
Added company logos to resume
</commit_message>
<xml_diff>
--- a/docs/new_resume.docx
+++ b/docs/new_resume.docx
@@ -343,18 +343,18 @@
                 <w:lang w:val="en-CA" w:eastAsia="en-CA"/>
               </w:rPr>
               <w:drawing>
-                <wp:anchor distT="0" distB="0" distL="114300" distR="114300" simplePos="0" relativeHeight="251658240" behindDoc="0" locked="0" layoutInCell="1" allowOverlap="1">
+                <wp:anchor distT="0" distB="0" distL="114300" distR="114300" simplePos="0" relativeHeight="251660288" behindDoc="1" locked="0" layoutInCell="1" allowOverlap="1">
                   <wp:simplePos x="0" y="0"/>
                   <wp:positionH relativeFrom="column">
-                    <wp:posOffset>13970</wp:posOffset>
+                    <wp:posOffset>5715</wp:posOffset>
                   </wp:positionH>
                   <wp:positionV relativeFrom="paragraph">
-                    <wp:posOffset>549275</wp:posOffset>
+                    <wp:posOffset>2448096</wp:posOffset>
                   </wp:positionV>
-                  <wp:extent cx="1228725" cy="290283"/>
+                  <wp:extent cx="1146412" cy="255261"/>
                   <wp:effectExtent l="0" t="0" r="0" b="0"/>
                   <wp:wrapNone/>
-                  <wp:docPr id="1" name="Picture 1" descr="http://investinholland.com/nfia_media/2011/11/Kinaxis-Logo.jpg"/>
+                  <wp:docPr id="3" name="Picture 3" descr="https://upload.wikimedia.org/wikipedia/commons/thumb/c/cf/Logo_Airbus_2014.svg/2000px-Logo_Airbus_2014.svg.png"/>
                   <wp:cNvGraphicFramePr>
                     <a:graphicFrameLocks xmlns:a="http://schemas.openxmlformats.org/drawingml/2006/main" noChangeAspect="1"/>
                   </wp:cNvGraphicFramePr>
@@ -362,7 +362,7 @@
                     <a:graphicData uri="http://schemas.openxmlformats.org/drawingml/2006/picture">
                       <pic:pic xmlns:pic="http://schemas.openxmlformats.org/drawingml/2006/picture">
                         <pic:nvPicPr>
-                          <pic:cNvPr id="0" name="Picture 1" descr="http://investinholland.com/nfia_media/2011/11/Kinaxis-Logo.jpg"/>
+                          <pic:cNvPr id="0" name="Picture 5" descr="https://upload.wikimedia.org/wikipedia/commons/thumb/c/cf/Logo_Airbus_2014.svg/2000px-Logo_Airbus_2014.svg.png"/>
                           <pic:cNvPicPr>
                             <a:picLocks noChangeAspect="1" noChangeArrowheads="1"/>
                           </pic:cNvPicPr>
@@ -383,7 +383,7 @@
                         <pic:spPr bwMode="auto">
                           <a:xfrm>
                             <a:off x="0" y="0"/>
-                            <a:ext cx="1233463" cy="291402"/>
+                            <a:ext cx="1146412" cy="255261"/>
                           </a:xfrm>
                           <a:prstGeom prst="rect">
                             <a:avLst/>
@@ -407,12 +407,152 @@
             </w:r>
             <w:r>
               <w:rPr>
+                <w:noProof/>
+                <w:lang w:val="en-CA" w:eastAsia="en-CA"/>
+              </w:rPr>
+              <w:drawing>
+                <wp:anchor distT="0" distB="0" distL="114300" distR="114300" simplePos="0" relativeHeight="251658240" behindDoc="0" locked="0" layoutInCell="1" allowOverlap="1">
+                  <wp:simplePos x="0" y="0"/>
+                  <wp:positionH relativeFrom="column">
+                    <wp:posOffset>4767</wp:posOffset>
+                  </wp:positionH>
+                  <wp:positionV relativeFrom="paragraph">
+                    <wp:posOffset>562922</wp:posOffset>
+                  </wp:positionV>
+                  <wp:extent cx="1228725" cy="290283"/>
+                  <wp:effectExtent l="0" t="0" r="0" b="0"/>
+                  <wp:wrapNone/>
+                  <wp:docPr id="1" name="Picture 1" descr="http://investinholland.com/nfia_media/2011/11/Kinaxis-Logo.jpg"/>
+                  <wp:cNvGraphicFramePr>
+                    <a:graphicFrameLocks xmlns:a="http://schemas.openxmlformats.org/drawingml/2006/main" noChangeAspect="1"/>
+                  </wp:cNvGraphicFramePr>
+                  <a:graphic xmlns:a="http://schemas.openxmlformats.org/drawingml/2006/main">
+                    <a:graphicData uri="http://schemas.openxmlformats.org/drawingml/2006/picture">
+                      <pic:pic xmlns:pic="http://schemas.openxmlformats.org/drawingml/2006/picture">
+                        <pic:nvPicPr>
+                          <pic:cNvPr id="0" name="Picture 1" descr="http://investinholland.com/nfia_media/2011/11/Kinaxis-Logo.jpg"/>
+                          <pic:cNvPicPr>
+                            <a:picLocks noChangeAspect="1" noChangeArrowheads="1"/>
+                          </pic:cNvPicPr>
+                        </pic:nvPicPr>
+                        <pic:blipFill>
+                          <a:blip r:embed="rId7" cstate="print">
+                            <a:extLst>
+                              <a:ext uri="{28A0092B-C50C-407E-A947-70E740481C1C}">
+                                <a14:useLocalDpi xmlns:a14="http://schemas.microsoft.com/office/drawing/2010/main" val="0"/>
+                              </a:ext>
+                            </a:extLst>
+                          </a:blip>
+                          <a:srcRect/>
+                          <a:stretch>
+                            <a:fillRect/>
+                          </a:stretch>
+                        </pic:blipFill>
+                        <pic:spPr bwMode="auto">
+                          <a:xfrm>
+                            <a:off x="0" y="0"/>
+                            <a:ext cx="1228725" cy="290283"/>
+                          </a:xfrm>
+                          <a:prstGeom prst="rect">
+                            <a:avLst/>
+                          </a:prstGeom>
+                          <a:noFill/>
+                          <a:ln>
+                            <a:noFill/>
+                          </a:ln>
+                        </pic:spPr>
+                      </pic:pic>
+                    </a:graphicData>
+                  </a:graphic>
+                  <wp14:sizeRelH relativeFrom="margin">
+                    <wp14:pctWidth>0</wp14:pctWidth>
+                  </wp14:sizeRelH>
+                  <wp14:sizeRelV relativeFrom="margin">
+                    <wp14:pctHeight>0</wp14:pctHeight>
+                  </wp14:sizeRelV>
+                </wp:anchor>
+              </w:drawing>
+            </w:r>
+            <w:r>
+              <w:rPr>
+                <w:noProof/>
+                <w:lang w:val="en-CA" w:eastAsia="en-CA"/>
+              </w:rPr>
+              <w:drawing>
+                <wp:anchor distT="0" distB="0" distL="114300" distR="114300" simplePos="0" relativeHeight="251659264" behindDoc="1" locked="0" layoutInCell="1" allowOverlap="1">
+                  <wp:simplePos x="0" y="0"/>
+                  <wp:positionH relativeFrom="column">
+                    <wp:posOffset>4303</wp:posOffset>
+                  </wp:positionH>
+                  <wp:positionV relativeFrom="paragraph">
+                    <wp:posOffset>1598285</wp:posOffset>
+                  </wp:positionV>
+                  <wp:extent cx="1181100" cy="205105"/>
+                  <wp:effectExtent l="0" t="0" r="0" b="4445"/>
+                  <wp:wrapNone/>
+                  <wp:docPr id="2" name="Picture 2" descr="https://upload.wikimedia.org/wikipedia/commons/thumb/2/22/Blackberry_Logo.svg/2000px-Blackberry_Logo.svg.png"/>
+                  <wp:cNvGraphicFramePr>
+                    <a:graphicFrameLocks xmlns:a="http://schemas.openxmlformats.org/drawingml/2006/main" noChangeAspect="1"/>
+                  </wp:cNvGraphicFramePr>
+                  <a:graphic xmlns:a="http://schemas.openxmlformats.org/drawingml/2006/main">
+                    <a:graphicData uri="http://schemas.openxmlformats.org/drawingml/2006/picture">
+                      <pic:pic xmlns:pic="http://schemas.openxmlformats.org/drawingml/2006/picture">
+                        <pic:nvPicPr>
+                          <pic:cNvPr id="0" name="Picture 3" descr="https://upload.wikimedia.org/wikipedia/commons/thumb/2/22/Blackberry_Logo.svg/2000px-Blackberry_Logo.svg.png"/>
+                          <pic:cNvPicPr>
+                            <a:picLocks noChangeAspect="1" noChangeArrowheads="1"/>
+                          </pic:cNvPicPr>
+                        </pic:nvPicPr>
+                        <pic:blipFill>
+                          <a:blip r:embed="rId8" cstate="print">
+                            <a:extLst>
+                              <a:ext uri="{28A0092B-C50C-407E-A947-70E740481C1C}">
+                                <a14:useLocalDpi xmlns:a14="http://schemas.microsoft.com/office/drawing/2010/main" val="0"/>
+                              </a:ext>
+                            </a:extLst>
+                          </a:blip>
+                          <a:srcRect/>
+                          <a:stretch>
+                            <a:fillRect/>
+                          </a:stretch>
+                        </pic:blipFill>
+                        <pic:spPr bwMode="auto">
+                          <a:xfrm>
+                            <a:off x="0" y="0"/>
+                            <a:ext cx="1181100" cy="205105"/>
+                          </a:xfrm>
+                          <a:prstGeom prst="rect">
+                            <a:avLst/>
+                          </a:prstGeom>
+                          <a:noFill/>
+                          <a:ln>
+                            <a:noFill/>
+                          </a:ln>
+                        </pic:spPr>
+                      </pic:pic>
+                    </a:graphicData>
+                  </a:graphic>
+                  <wp14:sizeRelH relativeFrom="margin">
+                    <wp14:pctWidth>0</wp14:pctWidth>
+                  </wp14:sizeRelH>
+                  <wp14:sizeRelV relativeFrom="margin">
+                    <wp14:pctHeight>0</wp14:pctHeight>
+                  </wp14:sizeRelV>
+                </wp:anchor>
+              </w:drawing>
+            </w:r>
+            <w:r>
+              <w:rPr>
                 <w:lang w:val="en-CA"/>
               </w:rPr>
               <w:t>EXperience</w:t>
             </w:r>
-            <w:bookmarkStart w:id="0" w:name="_GoBack"/>
-            <w:bookmarkEnd w:id="0"/>
+            <w:r>
+              <w:t xml:space="preserve"> </w:t>
+            </w:r>
+            <w:r>
+              <w:t xml:space="preserve"> </w:t>
+            </w:r>
             <w:r>
               <w:t xml:space="preserve"> </w:t>
             </w:r>
@@ -946,7 +1086,15 @@
               <w:rPr>
                 <w:lang w:val="en-CA"/>
               </w:rPr>
-              <w:t xml:space="preserve">Distinctively re-engineer revolutionary meta-services and premium architectures. Intrinsically incubate intuitive opportunities and real-time potentialities. </w:t>
+              <w:t>Distinctively re-engineer revolutionary meta-services and premium architectures. Intrinsically incubate intuitive opportunities and real-tim</w:t>
+            </w:r>
+            <w:bookmarkStart w:id="0" w:name="_GoBack"/>
+            <w:bookmarkEnd w:id="0"/>
+            <w:r>
+              <w:rPr>
+                <w:lang w:val="en-CA"/>
+              </w:rPr>
+              <w:t xml:space="preserve">e potentialities. </w:t>
             </w:r>
           </w:p>
           <w:p>
@@ -1342,7 +1490,7 @@
       </w:pPr>
     </w:p>
     <w:sectPr>
-      <w:footerReference w:type="default" r:id="rId7"/>
+      <w:footerReference w:type="default" r:id="rId9"/>
       <w:pgSz w:w="12240" w:h="15840" w:code="1"/>
       <w:pgMar w:top="720" w:right="720" w:bottom="720" w:left="720" w:header="720" w:footer="720" w:gutter="0"/>
       <w:cols w:space="720"/>

</xml_diff>